<commit_message>
PVA met bronvermeldingen en Endnote bestanden.
</commit_message>
<xml_diff>
--- a/Map tijdelijke documenten/Plan van aanpak V0.7.docx
+++ b/Map tijdelijke documenten/Plan van aanpak V0.7.docx
@@ -2929,6 +2929,9 @@
     <w:p>
       <w:pPr>
         <w:jc w:val="both"/>
+        <w:rPr>
+          <w:lang w:val="en-GB"/>
+        </w:rPr>
       </w:pPr>
       <w:r>
         <w:br w:type="page"/>
@@ -2939,12 +2942,13 @@
         <w:pStyle w:val="Kop1"/>
         <w:jc w:val="both"/>
       </w:pPr>
-      <w:proofErr w:type="spellStart"/>
-      <w:r>
+      <w:r>
+        <w:rPr>
+          <w:lang w:val="en-GB"/>
+        </w:rPr>
         <w:lastRenderedPageBreak/>
         <w:t>Requirements</w:t>
       </w:r>
-      <w:proofErr w:type="spellEnd"/>
       <w:r>
         <w:t xml:space="preserve"> interview</w:t>
       </w:r>
@@ -3150,7 +3154,13 @@
         <w:jc w:val="both"/>
       </w:pPr>
       <w:r>
-        <w:t>Als het netwerk wegvalt dient dat duidelijk gemeld te worden en hoort het wasprogramma zelfstandig door te lopen to</w:t>
+        <w:t xml:space="preserve">Als het netwerk </w:t>
+      </w:r>
+      <w:r>
+        <w:t>wegvalt,</w:t>
+      </w:r>
+      <w:r>
+        <w:t xml:space="preserve"> dient dat duidelijk gemeld te worden en hoort het wasprogramma zelfstandig door te lopen to</w:t>
       </w:r>
       <w:r>
         <w:t xml:space="preserve">t </w:t>
@@ -3457,7 +3467,10 @@
         <w:jc w:val="both"/>
       </w:pPr>
       <w:r>
-        <w:t xml:space="preserve">Er moet onderzoek worden gedaan naar het softwarepakket waar de web interface op gaat draaien.  </w:t>
+        <w:t xml:space="preserve">Er moet onderzoek worden gedaan naar het softwarepakket waar de web interface op gaat </w:t>
+      </w:r>
+      <w:r>
+        <w:t xml:space="preserve">draaien. </w:t>
       </w:r>
     </w:p>
     <w:p>
@@ -3672,15 +3685,13 @@
         <w:t>IP</w:t>
       </w:r>
       <w:r>
-        <w:t xml:space="preserve"> adres kunnen gebruiken. Het is handig om het </w:t>
-      </w:r>
-      <w:proofErr w:type="spellStart"/>
-      <w:r>
-        <w:t>ip</w:t>
-      </w:r>
-      <w:proofErr w:type="spellEnd"/>
-      <w:r>
-        <w:t xml:space="preserve"> adres te hebben zodat we via SSH de pi kunnen benaderen zodat we niet bij elk gebruik van de pi een scherm en een toetsenbord nodig hebben. </w:t>
+        <w:t xml:space="preserve"> adres kunnen geb</w:t>
+      </w:r>
+      <w:r>
+        <w:t>ruiken. Het is handig om het IP-</w:t>
+      </w:r>
+      <w:r>
+        <w:t xml:space="preserve">adres te hebben zodat we via SSH de pi kunnen benaderen zodat we niet bij elk gebruik van de pi een scherm en een toetsenbord nodig hebben. </w:t>
       </w:r>
     </w:p>
     <w:p>
@@ -3712,7 +3723,25 @@
         <w:t>erzocht hoe een wasprogramma er</w:t>
       </w:r>
       <w:r>
-        <w:t>uit ziet binnen de applicatie. Dit onderzoek moet duidelijkheid bieden hoe we makkelijk een rij aan instructies aan kunnen bieden die dan 1 voor 1 worden uitgevoerd.</w:t>
+        <w:t>uit ziet binnen de applicatie. Dit onderzoek moet duidelijk</w:t>
+      </w:r>
+      <w:r>
+        <w:t xml:space="preserve"> maken</w:t>
+      </w:r>
+      <w:r>
+        <w:t xml:space="preserve"> hoe we </w:t>
+      </w:r>
+      <w:r>
+        <w:t>een rij van</w:t>
+      </w:r>
+      <w:r>
+        <w:t xml:space="preserve"> instru</w:t>
+      </w:r>
+      <w:r>
+        <w:t xml:space="preserve">cties kunnen aanbieden die </w:t>
+      </w:r>
+      <w:r>
+        <w:t>1 voor 1 worden uitgevoerd.</w:t>
       </w:r>
     </w:p>
     <w:p>
@@ -3738,7 +3767,6 @@
       <w:bookmarkStart w:id="19" w:name="_Toc436224360"/>
       <w:bookmarkStart w:id="20" w:name="_Toc436833793"/>
       <w:r>
-        <w:lastRenderedPageBreak/>
         <w:t>Te raadplegen literatuur</w:t>
       </w:r>
       <w:bookmarkEnd w:id="18"/>
@@ -3760,10 +3788,14 @@
         <w:jc w:val="both"/>
       </w:pPr>
       <w:r>
+        <w:lastRenderedPageBreak/>
         <w:t>PowerPointpresentaties</w:t>
       </w:r>
       <w:r>
         <w:t xml:space="preserve"> colleges</w:t>
+      </w:r>
+      <w:r>
+        <w:t>.</w:t>
       </w:r>
     </w:p>
     <w:p>
@@ -3781,6 +3813,9 @@
       <w:r>
         <w:t>SharePoint</w:t>
       </w:r>
+      <w:r>
+        <w:t>.</w:t>
+      </w:r>
     </w:p>
     <w:p>
       <w:pPr>
@@ -3790,14 +3825,26 @@
           <w:numId w:val="9"/>
         </w:numPr>
         <w:jc w:val="both"/>
-      </w:pPr>
-      <w:r>
+        <w:rPr>
+          <w:lang w:val="en-US"/>
+        </w:rPr>
+      </w:pPr>
+      <w:r>
+        <w:rPr>
+          <w:lang w:val="en-US"/>
+        </w:rPr>
         <w:t xml:space="preserve">Pdf </w:t>
       </w:r>
       <w:r>
+        <w:rPr>
+          <w:lang w:val="en-US"/>
+        </w:rPr>
         <w:t>“</w:t>
       </w:r>
       <w:r>
+        <w:rPr>
+          <w:lang w:val="en-US"/>
+        </w:rPr>
         <w:t xml:space="preserve">2015-2016-V2TH06 </w:t>
       </w:r>
       <w:r>
@@ -3807,13 +3854,75 @@
         <w:t>notes</w:t>
       </w:r>
       <w:r>
+        <w:rPr>
+          <w:lang w:val="en-US"/>
+        </w:rPr>
         <w:t>”</w:t>
       </w:r>
       <w:r>
+        <w:rPr>
+          <w:lang w:val="en-US"/>
+        </w:rPr>
         <w:t xml:space="preserve"> op </w:t>
       </w:r>
       <w:r>
+        <w:rPr>
+          <w:lang w:val="en-US"/>
+        </w:rPr>
         <w:t>SharePoint</w:t>
+      </w:r>
+      <w:r>
+        <w:rPr>
+          <w:lang w:val="en-US"/>
+        </w:rPr>
+        <w:fldChar w:fldCharType="begin"/>
+      </w:r>
+      <w:r>
+        <w:rPr>
+          <w:lang w:val="en-US"/>
+        </w:rPr>
+        <w:instrText xml:space="preserve"> ADDIN EN.CITE &lt;EndNote&gt;&lt;Cite&gt;&lt;Author&gt;Wensink&lt;/Author&gt;&lt;Year&gt;2015&lt;/Year&gt;&lt;RecNum&gt;2&lt;/RecNum&gt;&lt;DisplayText&gt;(Wensink et al., 2015)&lt;/DisplayText&gt;&lt;record&gt;&lt;rec-number&gt;2&lt;/rec-number&gt;&lt;foreign-keys&gt;&lt;key app="EN" db-id="5xwzx5svppea54e0xx1va0asv2edpa5wp0vv" timestamp="1449172440"&gt;2&lt;/key&gt;&lt;/foreign-keys&gt;&lt;ref-type name="Web Page"&gt;12&lt;/ref-type&gt;&lt;contributors&gt;&lt;authors&gt;&lt;author&gt;Wensink, Marten&lt;/author&gt;&lt;author&gt;Zuurbier, Jan&lt;/author&gt;&lt;author&gt;van Ooijen, Wouter&lt;/author&gt;&lt;author&gt;Ovink, Gerald&lt;/author&gt;&lt;author&gt;Schalken-Pinkster, Joost&lt;/author&gt;&lt;author&gt;van Doesburg, Adrie &lt;/author&gt;&lt;/authors&gt;&lt;/contributors&gt;&lt;titles&gt;&lt;title&gt;SharePoint&lt;/title&gt;&lt;/titles&gt;&lt;number&gt;9-11-2015&lt;/number&gt;&lt;dates&gt;&lt;year&gt;2015&lt;/year&gt;&lt;/dates&gt;&lt;publisher&gt;Hogeschool Utrecht&lt;/publisher&gt;&lt;urls&gt;&lt;related-urls&gt;&lt;url&gt;https://cursussen.sharepoint.hu.nl/fnt/35/TCTI-V2THO6-14/default.aspx&lt;/url&gt;&lt;/related-urls&gt;&lt;/urls&gt;&lt;language&gt;Dutch&lt;/language&gt;&lt;/record&gt;&lt;/Cite&gt;&lt;/EndNote&gt;</w:instrText>
+      </w:r>
+      <w:r>
+        <w:rPr>
+          <w:lang w:val="en-US"/>
+        </w:rPr>
+        <w:fldChar w:fldCharType="separate"/>
+      </w:r>
+      <w:r>
+        <w:rPr>
+          <w:noProof/>
+          <w:lang w:val="en-US"/>
+        </w:rPr>
+        <w:t>(</w:t>
+      </w:r>
+      <w:hyperlink w:anchor="_ENREF_7" w:tooltip="Wensink, 2015 #2" w:history="1">
+        <w:r>
+          <w:rPr>
+            <w:noProof/>
+            <w:lang w:val="en-US"/>
+          </w:rPr>
+          <w:t>Wensink et al., 2015</w:t>
+        </w:r>
+      </w:hyperlink>
+      <w:r>
+        <w:rPr>
+          <w:noProof/>
+          <w:lang w:val="en-US"/>
+        </w:rPr>
+        <w:t>)</w:t>
+      </w:r>
+      <w:r>
+        <w:rPr>
+          <w:lang w:val="en-US"/>
+        </w:rPr>
+        <w:fldChar w:fldCharType="end"/>
+      </w:r>
+      <w:r>
+        <w:rPr>
+          <w:lang w:val="en-US"/>
+        </w:rPr>
+        <w:t>.</w:t>
       </w:r>
     </w:p>
     <w:p>
@@ -3831,6 +3940,41 @@
       <w:r>
         <w:t xml:space="preserve"> software</w:t>
       </w:r>
+      <w:r>
+        <w:fldChar w:fldCharType="begin"/>
+      </w:r>
+      <w:r>
+        <w:instrText xml:space="preserve"> ADDIN EN.CITE &lt;EndNote&gt;&lt;Cite&gt;&lt;Author&gt;The_Apache_Software_Foundation&lt;/Author&gt;&lt;Year&gt;2015&lt;/Year&gt;&lt;RecNum&gt;6&lt;/RecNum&gt;&lt;DisplayText&gt;(The_Apache_Software_Foundation, 2015)&lt;/DisplayText&gt;&lt;record&gt;&lt;rec-number&gt;6&lt;/rec-number&gt;&lt;foreign-keys&gt;&lt;key app="EN" db-id="5xwzx5svppea54e0xx1va0asv2edpa5wp0vv" timestamp="1449174418"&gt;6&lt;/key&gt;&lt;/foreign-keys&gt;&lt;ref-type name="Web Page"&gt;12&lt;/ref-type&gt;&lt;contributors&gt;&lt;authors&gt;&lt;author&gt;The_Apache_Software_Foundation&lt;/author&gt;&lt;/authors&gt;&lt;/contributors&gt;&lt;titles&gt;&lt;title&gt;The Apache Software Foundation&lt;/title&gt;&lt;/titles&gt;&lt;dates&gt;&lt;year&gt;2015&lt;/year&gt;&lt;/dates&gt;&lt;urls&gt;&lt;related-urls&gt;&lt;url&gt;http://www.apache.org/&lt;/url&gt;&lt;/related-urls&gt;&lt;/urls&gt;&lt;/record&gt;&lt;/Cite&gt;&lt;/EndNote&gt;</w:instrText>
+      </w:r>
+      <w:r>
+        <w:fldChar w:fldCharType="separate"/>
+      </w:r>
+      <w:r>
+        <w:rPr>
+          <w:noProof/>
+        </w:rPr>
+        <w:t>(</w:t>
+      </w:r>
+      <w:hyperlink w:anchor="_ENREF_5" w:tooltip="The_Apache_Software_Foundation, 2015 #6" w:history="1">
+        <w:r>
+          <w:rPr>
+            <w:noProof/>
+          </w:rPr>
+          <w:t>The_Apache_Software_Foundation, 2015</w:t>
+        </w:r>
+      </w:hyperlink>
+      <w:r>
+        <w:rPr>
+          <w:noProof/>
+        </w:rPr>
+        <w:t>)</w:t>
+      </w:r>
+      <w:r>
+        <w:fldChar w:fldCharType="end"/>
+      </w:r>
+      <w:r>
+        <w:t>.</w:t>
+      </w:r>
     </w:p>
     <w:p>
       <w:pPr>
@@ -3847,6 +3991,41 @@
       <w:r>
         <w:t xml:space="preserve"> wiki</w:t>
       </w:r>
+      <w:r>
+        <w:fldChar w:fldCharType="begin"/>
+      </w:r>
+      <w:r>
+        <w:instrText xml:space="preserve"> ADDIN EN.CITE &lt;EndNote&gt;&lt;Cite&gt;&lt;Author&gt;Foundation&lt;/Author&gt;&lt;Year&gt;2015&lt;/Year&gt;&lt;RecNum&gt;4&lt;/RecNum&gt;&lt;DisplayText&gt;(Raspberry_Pi_Foundation, 2015)&lt;/DisplayText&gt;&lt;record&gt;&lt;rec-number&gt;4&lt;/rec-number&gt;&lt;foreign-keys&gt;&lt;key app="EN" db-id="5xwzx5svppea54e0xx1va0asv2edpa5wp0vv" timestamp="1449173620"&gt;4&lt;/key&gt;&lt;/foreign-keys&gt;&lt;ref-type name="Web Page"&gt;12&lt;/ref-type&gt;&lt;contributors&gt;&lt;authors&gt;&lt;author&gt;Raspberry_Pi_Foundation&lt;/author&gt;&lt;/authors&gt;&lt;/contributors&gt;&lt;titles&gt;&lt;title&gt;Raspberry Pi Documentation&lt;/title&gt;&lt;/titles&gt;&lt;number&gt;26-11-2015&lt;/number&gt;&lt;dates&gt;&lt;year&gt;2015&lt;/year&gt;&lt;/dates&gt;&lt;publisher&gt;Raspberry Pi Foundation&lt;/publisher&gt;&lt;urls&gt;&lt;related-urls&gt;&lt;url&gt;https://www.raspberrypi.org/documentation/&lt;/url&gt;&lt;/related-urls&gt;&lt;/urls&gt;&lt;/record&gt;&lt;/Cite&gt;&lt;/EndNote&gt;</w:instrText>
+      </w:r>
+      <w:r>
+        <w:fldChar w:fldCharType="separate"/>
+      </w:r>
+      <w:r>
+        <w:rPr>
+          <w:noProof/>
+        </w:rPr>
+        <w:t>(</w:t>
+      </w:r>
+      <w:hyperlink w:anchor="_ENREF_4" w:tooltip="Raspberry_Pi_Foundation, 2015 #4" w:history="1">
+        <w:r>
+          <w:rPr>
+            <w:noProof/>
+          </w:rPr>
+          <w:t>Raspberry_Pi_Foundation, 2015</w:t>
+        </w:r>
+      </w:hyperlink>
+      <w:r>
+        <w:rPr>
+          <w:noProof/>
+        </w:rPr>
+        <w:t>)</w:t>
+      </w:r>
+      <w:r>
+        <w:fldChar w:fldCharType="end"/>
+      </w:r>
+      <w:r>
+        <w:t>.</w:t>
+      </w:r>
     </w:p>
     <w:p>
       <w:pPr>
@@ -3860,6 +4039,41 @@
       <w:r>
         <w:t>Linux manual</w:t>
       </w:r>
+      <w:r>
+        <w:fldChar w:fldCharType="begin"/>
+      </w:r>
+      <w:r>
+        <w:instrText xml:space="preserve"> ADDIN EN.CITE &lt;EndNote&gt;&lt;Cite&gt;&lt;Author&gt;die.net&lt;/Author&gt;&lt;Year&gt;2015&lt;/Year&gt;&lt;RecNum&gt;5&lt;/RecNum&gt;&lt;DisplayText&gt;(die.net, 2015)&lt;/DisplayText&gt;&lt;record&gt;&lt;rec-number&gt;5&lt;/rec-number&gt;&lt;foreign-keys&gt;&lt;key app="EN" db-id="5xwzx5svppea54e0xx1va0asv2edpa5wp0vv" timestamp="1449174166"&gt;5&lt;/key&gt;&lt;/foreign-keys&gt;&lt;ref-type name="Web Page"&gt;12&lt;/ref-type&gt;&lt;contributors&gt;&lt;authors&gt;&lt;author&gt;die.net&lt;/author&gt;&lt;/authors&gt;&lt;/contributors&gt;&lt;titles&gt;&lt;title&gt;Linux Documentation&lt;/title&gt;&lt;/titles&gt;&lt;dates&gt;&lt;year&gt;2015&lt;/year&gt;&lt;/dates&gt;&lt;urls&gt;&lt;related-urls&gt;&lt;url&gt;http://linux.die.net/&lt;/url&gt;&lt;/related-urls&gt;&lt;/urls&gt;&lt;/record&gt;&lt;/Cite&gt;&lt;/EndNote&gt;</w:instrText>
+      </w:r>
+      <w:r>
+        <w:fldChar w:fldCharType="separate"/>
+      </w:r>
+      <w:r>
+        <w:rPr>
+          <w:noProof/>
+        </w:rPr>
+        <w:t>(</w:t>
+      </w:r>
+      <w:hyperlink w:anchor="_ENREF_2" w:tooltip="die.net, 2015 #5" w:history="1">
+        <w:r>
+          <w:rPr>
+            <w:noProof/>
+          </w:rPr>
+          <w:t>die.net, 2015</w:t>
+        </w:r>
+      </w:hyperlink>
+      <w:r>
+        <w:rPr>
+          <w:noProof/>
+        </w:rPr>
+        <w:t>)</w:t>
+      </w:r>
+      <w:r>
+        <w:fldChar w:fldCharType="end"/>
+      </w:r>
+      <w:r>
+        <w:t>.</w:t>
+      </w:r>
     </w:p>
     <w:p>
       <w:pPr>
@@ -3871,7 +4085,106 @@
         <w:jc w:val="both"/>
       </w:pPr>
       <w:r>
+        <w:t>Git Documentatie website</w:t>
+      </w:r>
+      <w:r>
+        <w:fldChar w:fldCharType="begin"/>
+      </w:r>
+      <w:r>
+        <w:instrText xml:space="preserve"> ADDIN EN.CITE &lt;EndNote&gt;&lt;Cite&gt;&lt;Author&gt;Git&lt;/Author&gt;&lt;Year&gt;2015&lt;/Year&gt;&lt;RecNum&gt;7&lt;/RecNum&gt;&lt;DisplayText&gt;(Git, 2015)&lt;/DisplayText&gt;&lt;record&gt;&lt;rec-number&gt;7&lt;/rec-number&gt;&lt;foreign-keys&gt;&lt;key app="EN" db-id="5xwzx5svppea54e0xx1va0asv2edpa5wp0vv" timestamp="1449174862"&gt;7&lt;/key&gt;&lt;/foreign-keys&gt;&lt;ref-type name="Web Page"&gt;12&lt;/ref-type&gt;&lt;contributors&gt;&lt;authors&gt;&lt;author&gt;Git&lt;/author&gt;&lt;/authors&gt;&lt;/contributors&gt;&lt;titles&gt;&lt;title&gt;Git Documentation&lt;/title&gt;&lt;/titles&gt;&lt;dates&gt;&lt;year&gt;2015&lt;/year&gt;&lt;/dates&gt;&lt;urls&gt;&lt;related-urls&gt;&lt;url&gt;https://git-scm.com/documentation&lt;/url&gt;&lt;/related-urls&gt;&lt;/urls&gt;&lt;/record&gt;&lt;/Cite&gt;&lt;/EndNote&gt;</w:instrText>
+      </w:r>
+      <w:r>
+        <w:fldChar w:fldCharType="separate"/>
+      </w:r>
+      <w:r>
+        <w:rPr>
+          <w:noProof/>
+        </w:rPr>
+        <w:t>(</w:t>
+      </w:r>
+      <w:hyperlink w:anchor="_ENREF_3" w:tooltip="Git, 2015 #7" w:history="1">
+        <w:r>
+          <w:rPr>
+            <w:noProof/>
+          </w:rPr>
+          <w:t>Git, 2015</w:t>
+        </w:r>
+      </w:hyperlink>
+      <w:r>
+        <w:rPr>
+          <w:noProof/>
+        </w:rPr>
+        <w:t>)</w:t>
+      </w:r>
+      <w:r>
+        <w:fldChar w:fldCharType="end"/>
+      </w:r>
+      <w:r>
+        <w:t>.</w:t>
+      </w:r>
+    </w:p>
+    <w:p>
+      <w:pPr>
+        <w:pStyle w:val="Lijstalinea"/>
+        <w:numPr>
+          <w:ilvl w:val="0"/>
+          <w:numId w:val="9"/>
+        </w:numPr>
+        <w:jc w:val="both"/>
+      </w:pPr>
+      <w:r>
+        <w:t>Het Git Boek</w:t>
+      </w:r>
+      <w:r>
+        <w:fldChar w:fldCharType="begin"/>
+      </w:r>
+      <w:r>
+        <w:instrText xml:space="preserve"> ADDIN EN.CITE &lt;EndNote&gt;&lt;Cite&gt;&lt;Author&gt;Chacon&lt;/Author&gt;&lt;Year&gt;2009&lt;/Year&gt;&lt;RecNum&gt;8&lt;/RecNum&gt;&lt;DisplayText&gt;(Chacon, 2009)&lt;/DisplayText&gt;&lt;record&gt;&lt;rec-number&gt;8&lt;/rec-number&gt;&lt;foreign-keys&gt;&lt;key app="EN" db-id="5xwzx5svppea54e0xx1va0asv2edpa5wp0vv" timestamp="1449174930"&gt;8&lt;/key&gt;&lt;/foreign-keys&gt;&lt;ref-type name="Book"&gt;6&lt;/ref-type&gt;&lt;contributors&gt;&lt;authors&gt;&lt;author&gt;Chacon, Scott&lt;/author&gt;&lt;/authors&gt;&lt;/contributors&gt;&lt;titles&gt;&lt;title&gt;Pro git&lt;/title&gt;&lt;/titles&gt;&lt;dates&gt;&lt;year&gt;2009&lt;/year&gt;&lt;/dates&gt;&lt;publisher&gt;Apress&lt;/publisher&gt;&lt;isbn&gt;1430218347&lt;/isbn&gt;&lt;urls&gt;&lt;/urls&gt;&lt;/record&gt;&lt;/Cite&gt;&lt;/EndNote&gt;</w:instrText>
+      </w:r>
+      <w:r>
+        <w:fldChar w:fldCharType="separate"/>
+      </w:r>
+      <w:r>
+        <w:rPr>
+          <w:noProof/>
+        </w:rPr>
+        <w:t>(</w:t>
+      </w:r>
+      <w:hyperlink w:anchor="_ENREF_1" w:tooltip="Chacon, 2009 #8" w:history="1">
+        <w:r>
+          <w:rPr>
+            <w:noProof/>
+          </w:rPr>
+          <w:t>Chacon, 2009</w:t>
+        </w:r>
+      </w:hyperlink>
+      <w:r>
+        <w:rPr>
+          <w:noProof/>
+        </w:rPr>
+        <w:t>)</w:t>
+      </w:r>
+      <w:r>
+        <w:fldChar w:fldCharType="end"/>
+      </w:r>
+      <w:r>
+        <w:t>.</w:t>
+      </w:r>
+    </w:p>
+    <w:p>
+      <w:pPr>
+        <w:pStyle w:val="Lijstalinea"/>
+        <w:numPr>
+          <w:ilvl w:val="0"/>
+          <w:numId w:val="9"/>
+        </w:numPr>
+        <w:jc w:val="both"/>
+      </w:pPr>
+      <w:r>
         <w:t>Verschillende technische websites (voor het webserver onderzoek)</w:t>
+      </w:r>
+      <w:r>
+        <w:t>.</w:t>
       </w:r>
     </w:p>
     <w:p>
@@ -3940,7 +4253,13 @@
         <w:jc w:val="both"/>
       </w:pPr>
       <w:r>
-        <w:t xml:space="preserve">Voor dit experiment word er een </w:t>
+        <w:t xml:space="preserve">Voor dit experiment </w:t>
+      </w:r>
+      <w:r>
+        <w:t>wordt</w:t>
+      </w:r>
+      <w:r>
+        <w:t xml:space="preserve"> er een </w:t>
       </w:r>
       <w:r>
         <w:t>L</w:t>
@@ -4356,7 +4675,25 @@
         <w:jc w:val="both"/>
       </w:pPr>
       <w:r>
-        <w:t>Wanneer het product voor deze opdracht afgerond is wordt er een technisch verslag opgesteld dat alle geïmplementeerde functionaliteit van het product beschrijft en hoe dit tot stand is gekomen. Dit zal van pas komen wanneer de klant zijn product uit wil breiden maar het vervolgproject bij een ander team terecht zal komen. Dit zal hun het uitzoeken van de werk</w:t>
+        <w:t>Wanneer het product voor deze opdracht afgerond is wordt er een technisch verslag opgesteld</w:t>
+      </w:r>
+      <w:r>
+        <w:t xml:space="preserve">. In dit verslag worden </w:t>
+      </w:r>
+      <w:r>
+        <w:t>alle geïmplementeerde functi</w:t>
+      </w:r>
+      <w:r>
+        <w:t>es</w:t>
+      </w:r>
+      <w:r>
+        <w:t xml:space="preserve"> van het product beschr</w:t>
+      </w:r>
+      <w:r>
+        <w:t>even. Ook wordt beschreven hoe deze functies tot stand zijn</w:t>
+      </w:r>
+      <w:r>
+        <w:t xml:space="preserve"> gekomen. Dit zal van pas komen wanneer de klant zijn product uit wil breiden maar het vervolgproject bij een ander team terecht zal komen. Dit zal hun het uitzoeken van de werk</w:t>
       </w:r>
       <w:r>
         <w:t>ing van het programma besparen en zullen ze zich meer kunnen richten op het toevoegen van nieuwe features.</w:t>
@@ -4416,7 +4753,6 @@
               <w:rPr>
                 <w:b/>
               </w:rPr>
-              <w:lastRenderedPageBreak/>
               <w:t>Product</w:t>
             </w:r>
           </w:p>
@@ -4670,8 +5006,6 @@
         <w:pStyle w:val="Geenafstand"/>
         <w:jc w:val="both"/>
       </w:pPr>
-      <w:bookmarkStart w:id="30" w:name="_GoBack"/>
-      <w:bookmarkEnd w:id="30"/>
     </w:p>
     <w:p>
       <w:pPr>
@@ -4687,15 +5021,15 @@
         </w:numPr>
         <w:jc w:val="both"/>
       </w:pPr>
-      <w:bookmarkStart w:id="31" w:name="_Toc435010135"/>
-      <w:bookmarkStart w:id="32" w:name="_Toc436224364"/>
-      <w:bookmarkStart w:id="33" w:name="_Toc436833797"/>
+      <w:bookmarkStart w:id="30" w:name="_Toc435010135"/>
+      <w:bookmarkStart w:id="31" w:name="_Toc436224364"/>
+      <w:bookmarkStart w:id="32" w:name="_Toc436833797"/>
       <w:r>
         <w:t>Kwaliteitseisen waaraan de op te leveren producten moeten voldoen</w:t>
       </w:r>
+      <w:bookmarkEnd w:id="30"/>
       <w:bookmarkEnd w:id="31"/>
       <w:bookmarkEnd w:id="32"/>
-      <w:bookmarkEnd w:id="33"/>
     </w:p>
     <w:p>
       <w:pPr>
@@ -4708,47 +5042,112 @@
         <w:t>SharePoint</w:t>
       </w:r>
       <w:r>
-        <w:t xml:space="preserve">. De verslagen dienen ten minste te voldoen aan de eisen die gesteld zijn in hun bijbehorende </w:t>
-      </w:r>
-      <w:r>
-        <w:t>pdf</w:t>
-      </w:r>
-      <w:r>
-        <w:t xml:space="preserve"> op </w:t>
-      </w:r>
-      <w:r>
-        <w:t>SharePoint</w:t>
-      </w:r>
-      <w:r>
-        <w:t xml:space="preserve">. Voor het plan van aanpak is dit “inhoud plan van aanpak themaopdracht domotica.pdf” en voor het technisch verslag is dit “inhoud technisch verslag themaopdracht </w:t>
-      </w:r>
-      <w:r>
-        <w:t>d</w:t>
-      </w:r>
-      <w:r>
-        <w:t>omotica</w:t>
-      </w:r>
-      <w:r>
-        <w:t>.pdf</w:t>
-      </w:r>
-      <w:r>
-        <w:t xml:space="preserve">”. Tevens dienen alle verslagen in correct Nederlands te zijn geschreven. Voor de </w:t>
-      </w:r>
-      <w:r>
-        <w:t>web interface</w:t>
-      </w:r>
-      <w:r>
-        <w:t xml:space="preserve"> geld dat deze moet voldoen aan de HTML5 standaard. Deze standaard is na te lezen op </w:t>
-      </w:r>
-      <w:hyperlink r:id="rId8" w:history="1">
+        <w:fldChar w:fldCharType="begin"/>
+      </w:r>
+      <w:r>
+        <w:instrText xml:space="preserve"> ADDIN EN.CITE &lt;EndNote&gt;&lt;Cite&gt;&lt;Author&gt;Ooijen&lt;/Author&gt;&lt;Year&gt;2015&lt;/Year&gt;&lt;RecNum&gt;2&lt;/RecNum&gt;&lt;DisplayText&gt;(Wensink et al., 2015)&lt;/DisplayText&gt;&lt;record&gt;&lt;rec-number&gt;2&lt;/rec-number&gt;&lt;foreign-keys&gt;&lt;key app="EN" db-id="5xwzx5svppea54e0xx1va0asv2edpa5wp0vv" timestamp="1449172440"&gt;2&lt;/key&gt;&lt;/foreign-keys&gt;&lt;ref-type name="Web Page"&gt;12&lt;/ref-type&gt;&lt;contributors&gt;&lt;authors&gt;&lt;author&gt;Wensink, Marten&lt;/author&gt;&lt;author&gt;Zuurbier, Jan&lt;/author&gt;&lt;author&gt;van Ooijen, Wouter&lt;/author&gt;&lt;author&gt;Ovink, Gerald&lt;/author&gt;&lt;author&gt;Schalken-Pinkster, Joost&lt;/author&gt;&lt;author&gt;van Doesburg, Adrie &lt;/author&gt;&lt;/authors&gt;&lt;/contributors&gt;&lt;titles&gt;&lt;title&gt;SharePoint&lt;/title&gt;&lt;/titles&gt;&lt;number&gt;9-11-2015&lt;/number&gt;&lt;dates&gt;&lt;year&gt;2015&lt;/year&gt;&lt;/dates&gt;&lt;publisher&gt;Hogeschool Utrecht&lt;/publisher&gt;&lt;urls&gt;&lt;related-urls&gt;&lt;url&gt;https://cursussen.sharepoint.hu.nl/fnt/35/TCTI-V2THO6-14/default.aspx&lt;/url&gt;&lt;/related-urls&gt;&lt;/urls&gt;&lt;language&gt;Dutch&lt;/language&gt;&lt;/record&gt;&lt;/Cite&gt;&lt;/EndNote&gt;</w:instrText>
+      </w:r>
+      <w:r>
+        <w:fldChar w:fldCharType="separate"/>
+      </w:r>
+      <w:r>
+        <w:rPr>
+          <w:noProof/>
+        </w:rPr>
+        <w:t>(</w:t>
+      </w:r>
+      <w:hyperlink w:anchor="_ENREF_7" w:tooltip="Wensink, 2015 #2" w:history="1">
         <w:r>
           <w:rPr>
-            <w:rStyle w:val="Hyperlink"/>
+            <w:noProof/>
           </w:rPr>
-          <w:t>http://www.w3.org/TR/html5/</w:t>
+          <w:t>Wensink et al., 2015</w:t>
         </w:r>
       </w:hyperlink>
       <w:r>
+        <w:rPr>
+          <w:noProof/>
+        </w:rPr>
+        <w:t>)</w:t>
+      </w:r>
+      <w:r>
+        <w:fldChar w:fldCharType="end"/>
+      </w:r>
+      <w:r>
+        <w:t xml:space="preserve">. De verslagen dienen ten minste te voldoen aan de eisen die gesteld zijn in hun bijbehorende </w:t>
+      </w:r>
+      <w:r>
+        <w:t>pdf</w:t>
+      </w:r>
+      <w:r>
+        <w:t xml:space="preserve"> op </w:t>
+      </w:r>
+      <w:r>
+        <w:t>SharePoint</w:t>
+      </w:r>
+      <w:r>
+        <w:t xml:space="preserve">. Voor het plan van aanpak is dit “inhoud plan van aanpak themaopdracht domotica.pdf” en voor het technisch verslag is dit “inhoud technisch verslag themaopdracht </w:t>
+      </w:r>
+      <w:r>
+        <w:t>d</w:t>
+      </w:r>
+      <w:r>
+        <w:t>omotica</w:t>
+      </w:r>
+      <w:r>
+        <w:t>.pdf</w:t>
+      </w:r>
+      <w:r>
+        <w:t xml:space="preserve">”. Tevens dienen alle verslagen in correct Nederlands te zijn geschreven. Voor de </w:t>
+      </w:r>
+      <w:r>
+        <w:t>web interface</w:t>
+      </w:r>
+      <w:r>
+        <w:t xml:space="preserve"> geld</w:t>
+      </w:r>
+      <w:r>
+        <w:t>t</w:t>
+      </w:r>
+      <w:r>
+        <w:t xml:space="preserve"> dat deze moet voldoen aan de HTML5 standaard. Deze standaard is na te lezen op</w:t>
+      </w:r>
+      <w:r>
+        <w:t xml:space="preserve"> de site van w3.org</w:t>
+      </w:r>
+      <w:r>
+        <w:fldChar w:fldCharType="begin"/>
+      </w:r>
+      <w:r>
+        <w:instrText xml:space="preserve"> ADDIN EN.CITE &lt;EndNote&gt;&lt;Cite&gt;&lt;Author&gt;W3C&lt;/Author&gt;&lt;Year&gt;2014&lt;/Year&gt;&lt;RecNum&gt;1&lt;/RecNum&gt;&lt;DisplayText&gt;(W3C, 2014)&lt;/DisplayText&gt;&lt;record&gt;&lt;rec-number&gt;1&lt;/rec-number&gt;&lt;foreign-keys&gt;&lt;key app="EN" db-id="5xwzx5svppea54e0xx1va0asv2edpa5wp0vv" timestamp="1449172099"&gt;1&lt;/key&gt;&lt;/foreign-keys&gt;&lt;ref-type name="Web Page"&gt;12&lt;/ref-type&gt;&lt;contributors&gt;&lt;authors&gt;&lt;author&gt;W3C&lt;/author&gt;&lt;/authors&gt;&lt;secondary-authors&gt;&lt;author&gt;    Ian Hickson&lt;/author&gt;&lt;author&gt;    Robin Berjon&lt;/author&gt;&lt;author&gt;    Steve Faulkner&lt;/author&gt;&lt;author&gt;    Travis Leithead&lt;/author&gt;&lt;author&gt;    Erika Doyle Navara&lt;/author&gt;&lt;author&gt;    Edward O&amp;apos;Connor&lt;/author&gt;&lt;author&gt;    Silvia Pfeiffer&lt;/author&gt;&lt;/secondary-authors&gt;&lt;/contributors&gt;&lt;titles&gt;&lt;title&gt;HTML5 - A vocabulary and associated APIs for HTML and XHTML&lt;/title&gt;&lt;/titles&gt;&lt;number&gt;30-11-2015&lt;/number&gt;&lt;dates&gt;&lt;year&gt;2014&lt;/year&gt;&lt;/dates&gt;&lt;urls&gt;&lt;related-urls&gt;&lt;url&gt;http://www.w3.org/TR/html5/&lt;/url&gt;&lt;/related-urls&gt;&lt;/urls&gt;&lt;/record&gt;&lt;/Cite&gt;&lt;/EndNote&gt;</w:instrText>
+      </w:r>
+      <w:r>
+        <w:fldChar w:fldCharType="separate"/>
+      </w:r>
+      <w:r>
+        <w:rPr>
+          <w:noProof/>
+        </w:rPr>
+        <w:t>(</w:t>
+      </w:r>
+      <w:hyperlink w:anchor="_ENREF_6" w:tooltip="W3C, 2014 #1" w:history="1">
+        <w:r>
+          <w:rPr>
+            <w:noProof/>
+          </w:rPr>
+          <w:t>W3C, 2014</w:t>
+        </w:r>
+      </w:hyperlink>
+      <w:r>
+        <w:rPr>
+          <w:noProof/>
+        </w:rPr>
+        <w:t>)</w:t>
+      </w:r>
+      <w:r>
+        <w:fldChar w:fldCharType="end"/>
+      </w:r>
+      <w:r>
         <w:t>.</w:t>
       </w:r>
       <w:r>
@@ -4767,13 +5166,11 @@
         <w:t xml:space="preserve"> onderworpen aan een zogeheten</w:t>
       </w:r>
       <w:r>
-        <w:t xml:space="preserve"> </w:t>
-      </w:r>
-      <w:proofErr w:type="spellStart"/>
-      <w:r>
-        <w:t>validator</w:t>
-      </w:r>
-      <w:proofErr w:type="spellEnd"/>
+        <w:rPr>
+          <w:lang w:val="en-GB"/>
+        </w:rPr>
+        <w:t xml:space="preserve"> validator</w:t>
+      </w:r>
       <w:r>
         <w:t xml:space="preserve"> om te checken op HTML 5 fouten.</w:t>
       </w:r>
@@ -4795,16 +5192,16 @@
         </w:numPr>
         <w:jc w:val="both"/>
       </w:pPr>
-      <w:bookmarkStart w:id="34" w:name="_Toc435010136"/>
-      <w:bookmarkStart w:id="35" w:name="_Toc436224365"/>
-      <w:bookmarkStart w:id="36" w:name="_Toc436833798"/>
+      <w:bookmarkStart w:id="33" w:name="_Toc435010136"/>
+      <w:bookmarkStart w:id="34" w:name="_Toc436224365"/>
+      <w:bookmarkStart w:id="35" w:name="_Toc436833798"/>
       <w:r>
         <w:lastRenderedPageBreak/>
         <w:t>Methode van kwaliteitsbewaking</w:t>
       </w:r>
+      <w:bookmarkEnd w:id="33"/>
       <w:bookmarkEnd w:id="34"/>
       <w:bookmarkEnd w:id="35"/>
-      <w:bookmarkEnd w:id="36"/>
     </w:p>
     <w:p>
       <w:pPr>
@@ -4820,9 +5217,9 @@
         </w:numPr>
         <w:jc w:val="both"/>
       </w:pPr>
-      <w:bookmarkStart w:id="37" w:name="_Toc435010137"/>
-      <w:bookmarkStart w:id="38" w:name="_Toc436224366"/>
-      <w:bookmarkStart w:id="39" w:name="_Toc436833799"/>
+      <w:bookmarkStart w:id="36" w:name="_Toc435010137"/>
+      <w:bookmarkStart w:id="37" w:name="_Toc436224366"/>
+      <w:bookmarkStart w:id="38" w:name="_Toc436833799"/>
       <w:r>
         <w:t xml:space="preserve">Hoe </w:t>
       </w:r>
@@ -4838,40 +5235,54 @@
       <w:r>
         <w:t>?</w:t>
       </w:r>
+      <w:bookmarkEnd w:id="36"/>
       <w:bookmarkEnd w:id="37"/>
       <w:bookmarkEnd w:id="38"/>
+    </w:p>
+    <w:p>
+      <w:pPr>
+        <w:jc w:val="both"/>
+      </w:pPr>
+      <w:r>
+        <w:t xml:space="preserve">Er zal per op te leveren product anders gekeken worden of deze aan de kwaliteitseisen die eraan gesteld zijn voldoet. </w:t>
+      </w:r>
+    </w:p>
+    <w:p>
+      <w:pPr>
+        <w:jc w:val="both"/>
+      </w:pPr>
+      <w:r>
+        <w:t xml:space="preserve">De code die geschreven wordt voor het maken van de software moet aan de standaard op </w:t>
+      </w:r>
+      <w:r>
+        <w:t>SharePoint</w:t>
+      </w:r>
+      <w:r>
+        <w:t xml:space="preserve"> voldoen. Dit zal gecontroleerd worden door ieder teamlid eerst zorgvuldig de code standaard door te laten lezen. Vervolgens worden er gewone code of eventueel speciale</w:t>
+      </w:r>
+      <w:r>
+        <w:rPr>
+          <w:lang w:val="en-GB"/>
+        </w:rPr>
+        <w:t xml:space="preserve"> </w:t>
+      </w:r>
+      <w:r>
+        <w:rPr>
+          <w:i/>
+          <w:lang w:val="en-GB"/>
+        </w:rPr>
+        <w:t>Fagan</w:t>
+      </w:r>
+      <w:r>
+        <w:rPr>
+          <w:i/>
+        </w:rPr>
+        <w:t xml:space="preserve"> inspecties</w:t>
+      </w:r>
+      <w:bookmarkStart w:id="39" w:name="_GoBack"/>
       <w:bookmarkEnd w:id="39"/>
-    </w:p>
-    <w:p>
-      <w:pPr>
-        <w:jc w:val="both"/>
-      </w:pPr>
-      <w:r>
-        <w:t xml:space="preserve">Er zal per op te leveren product anders gekeken worden of deze aan de kwaliteitseisen die eraan gesteld zijn voldoet. </w:t>
-      </w:r>
-    </w:p>
-    <w:p>
-      <w:pPr>
-        <w:jc w:val="both"/>
-      </w:pPr>
-      <w:r>
-        <w:t xml:space="preserve">De code die geschreven wordt voor het maken van de software moet aan de standaard op </w:t>
-      </w:r>
-      <w:proofErr w:type="spellStart"/>
-      <w:r>
-        <w:t>sharepoint</w:t>
-      </w:r>
-      <w:proofErr w:type="spellEnd"/>
-      <w:r>
-        <w:t xml:space="preserve"> voldoen. Dit zal gecontroleerd worden door ieder teamlid eerst zorgvuldig de code standaard door te laten lezen. Vervolgens worden er gewone code of eventueel speciale </w:t>
-      </w:r>
-      <w:proofErr w:type="spellStart"/>
-      <w:r>
-        <w:t>fagan</w:t>
-      </w:r>
-      <w:proofErr w:type="spellEnd"/>
-      <w:r>
-        <w:t xml:space="preserve"> inspecties gedaan op de code van elkaar en</w:t>
+      <w:r>
+        <w:t xml:space="preserve"> gedaan op de code van elkaar en</w:t>
       </w:r>
       <w:r>
         <w:t xml:space="preserve"> hun</w:t>
@@ -4900,19 +5311,17 @@
         <w:t xml:space="preserve"> eerst persoonlijk gecontroleerd door de teamleden als er nieuwe stukken geschreven zijn. </w:t>
       </w:r>
       <w:r>
-        <w:t xml:space="preserve">Hierdoor zal er tijdens de algemene controle minder onnodige fouten voordoen.  </w:t>
+        <w:t xml:space="preserve">Hierdoor zal er tijdens de algemene controle minder onnodige fouten </w:t>
+      </w:r>
+      <w:r>
+        <w:t xml:space="preserve">voordoen. </w:t>
       </w:r>
       <w:r>
         <w:t xml:space="preserve">Als het concept af is worden ze nog even globaal doorgelezen door alle teamleden voordat het voor feedback naar een daarvoor gespecialiseerde docent wordt gestuurd. Deze zal dan feedback geven hoe het document verbeterd kan worden om te voldoen aan de richtlijnen. Het team zal deze feedback verwerken in het maken van de laatste versie van het document. Als alle feedback verwerkt is zal het document worden </w:t>
       </w:r>
-      <w:proofErr w:type="spellStart"/>
-      <w:r>
-        <w:t>i</w:t>
-      </w:r>
-      <w:r>
-        <w:t>ngevelerd</w:t>
-      </w:r>
-      <w:proofErr w:type="spellEnd"/>
+      <w:r>
+        <w:t>ingeleverd</w:t>
+      </w:r>
       <w:r>
         <w:t xml:space="preserve"> bij de opdrachtgever.</w:t>
       </w:r>
@@ -4922,13 +5331,46 @@
         <w:jc w:val="both"/>
       </w:pPr>
       <w:r>
-        <w:t xml:space="preserve">Voor de controle van de webserver wordt de code eerst doorgekeken door de teamleden om er zeker van te zijn dat het voor ieder duidelijk is wat er gebeurd. Vervolgens maken we gebruik van een online </w:t>
-      </w:r>
-      <w:proofErr w:type="spellStart"/>
-      <w:r>
-        <w:t>validator</w:t>
-      </w:r>
-      <w:proofErr w:type="spellEnd"/>
+        <w:t>Voor de controle van de webserver wordt de code eerst doorgekeken door de teamleden om er zeker van te zijn dat het voor ieder duidelijk is wat er gebeurd. Vervolgens maken we gebruik van een online</w:t>
+      </w:r>
+      <w:r>
+        <w:rPr>
+          <w:lang w:val="en-GB"/>
+        </w:rPr>
+        <w:t xml:space="preserve"> validator</w:t>
+      </w:r>
+      <w:r>
+        <w:fldChar w:fldCharType="begin"/>
+      </w:r>
+      <w:r>
+        <w:instrText xml:space="preserve"> ADDIN EN.CITE &lt;EndNote&gt;&lt;Cite&gt;&lt;Author&gt;W3C&lt;/Author&gt;&lt;Year&gt;2014&lt;/Year&gt;&lt;RecNum&gt;1&lt;/RecNum&gt;&lt;DisplayText&gt;(W3C, 2014)&lt;/DisplayText&gt;&lt;record&gt;&lt;rec-number&gt;1&lt;/rec-number&gt;&lt;foreign-keys&gt;&lt;key app="EN" db-id="5xwzx5svppea54e0xx1va0asv2edpa5wp0vv" timestamp="1449172099"&gt;1&lt;/key&gt;&lt;/foreign-keys&gt;&lt;ref-type name="Web Page"&gt;12&lt;/ref-type&gt;&lt;contributors&gt;&lt;authors&gt;&lt;author&gt;W3C&lt;/author&gt;&lt;/authors&gt;&lt;secondary-authors&gt;&lt;author&gt;    Ian Hickson&lt;/author&gt;&lt;author&gt;    Robin Berjon&lt;/author&gt;&lt;author&gt;    Steve Faulkner&lt;/author&gt;&lt;author&gt;    Travis Leithead&lt;/author&gt;&lt;author&gt;    Erika Doyle Navara&lt;/author&gt;&lt;author&gt;    Edward O&amp;apos;Connor&lt;/author&gt;&lt;author&gt;    Silvia Pfeiffer&lt;/author&gt;&lt;/secondary-authors&gt;&lt;/contributors&gt;&lt;titles&gt;&lt;title&gt;HTML5 - A vocabulary and associated APIs for HTML and XHTML&lt;/title&gt;&lt;/titles&gt;&lt;number&gt;30-11-2015&lt;/number&gt;&lt;dates&gt;&lt;year&gt;2014&lt;/year&gt;&lt;/dates&gt;&lt;urls&gt;&lt;related-urls&gt;&lt;url&gt;http://www.w3.org/TR/html5/&lt;/url&gt;&lt;/related-urls&gt;&lt;/urls&gt;&lt;/record&gt;&lt;/Cite&gt;&lt;/EndNote&gt;</w:instrText>
+      </w:r>
+      <w:r>
+        <w:fldChar w:fldCharType="separate"/>
+      </w:r>
+      <w:r>
+        <w:rPr>
+          <w:noProof/>
+        </w:rPr>
+        <w:t>(</w:t>
+      </w:r>
+      <w:hyperlink w:anchor="_ENREF_6" w:tooltip="W3C, 2014 #1" w:history="1">
+        <w:r>
+          <w:rPr>
+            <w:noProof/>
+          </w:rPr>
+          <w:t>W3C, 2014</w:t>
+        </w:r>
+      </w:hyperlink>
+      <w:r>
+        <w:rPr>
+          <w:noProof/>
+        </w:rPr>
+        <w:t>)</w:t>
+      </w:r>
+      <w:r>
+        <w:fldChar w:fldCharType="end"/>
+      </w:r>
       <w:r>
         <w:t xml:space="preserve"> die de code syntactisch test voor fouten.</w:t>
       </w:r>
@@ -5093,7 +5535,9 @@
         <w:t>Teamleider: Dit is de persoon die zorgt dat het project in goede baan verloopt en alles op tijd ingeleverd wordt. De initiële agenda wordt de avond voor een vergadering online gezet om een leidraad te creëren. Deze persoon verstuurt ook de mails voor reviews en afspraken met de opdrachtgever of externe personen.</w:t>
       </w:r>
       <w:r>
-        <w:br/>
+        <w:t xml:space="preserve"> </w:t>
+      </w:r>
+      <w:r>
         <w:t>Deze rol wordt uitgevoerd door Joost Wagensveld.</w:t>
       </w:r>
     </w:p>
@@ -5116,7 +5560,9 @@
         <w:t xml:space="preserve"> de vergadering wordt er kort opgeschreven per agendapunt wat hierover besproken is. Deze aantekeningen worden dan later verwerkt in de officiële notulen waar nog de goedkeuring van de overige teamleden over wordt gevraagd.</w:t>
       </w:r>
       <w:r>
-        <w:br/>
+        <w:t xml:space="preserve"> </w:t>
+      </w:r>
+      <w:r>
         <w:t>Deze rol wordt uitgevoerd door Zehna van den Berg.</w:t>
       </w:r>
     </w:p>
@@ -5139,7 +5585,9 @@
         <w:t xml:space="preserve"> tussen schooldagen mee naar huis en voert de initialisatie van de software op de hardware uit zodat hier later mee gewerkt kan worden. Hieronder valt ook de verantwoordelijkheid om de hardware weer mee naar school te nemen als hieraan voor het project gewerkt moet worden.</w:t>
       </w:r>
       <w:r>
-        <w:br/>
+        <w:t xml:space="preserve"> </w:t>
+      </w:r>
+      <w:r>
         <w:t>Deze rol wordt uitgevoerd door Jessy Visch.</w:t>
       </w:r>
     </w:p>
@@ -5166,6 +5614,9 @@
       </w:r>
       <w:r>
         <w:t xml:space="preserve"> uitgevoerd door Jessy Visch</w:t>
+      </w:r>
+      <w:r>
+        <w:t>.</w:t>
       </w:r>
     </w:p>
     <w:p>
@@ -5792,14 +6243,9 @@
                 <w:lang w:val="en-US"/>
               </w:rPr>
             </w:pPr>
-            <w:proofErr w:type="spellStart"/>
-            <w:r>
-              <w:rPr>
-                <w:lang w:val="en-US"/>
-              </w:rPr>
+            <w:r>
               <w:t>Inleveren</w:t>
             </w:r>
-            <w:proofErr w:type="spellEnd"/>
             <w:r>
               <w:rPr>
                 <w:lang w:val="en-US"/>
@@ -6129,6 +6575,9 @@
           <w:numId w:val="10"/>
         </w:numPr>
         <w:jc w:val="both"/>
+        <w:rPr>
+          <w:lang w:val="en-GB"/>
+        </w:rPr>
       </w:pPr>
       <w:r>
         <w:lastRenderedPageBreak/>
@@ -6150,11 +6599,12 @@
         </w:numPr>
         <w:jc w:val="both"/>
       </w:pPr>
-      <w:proofErr w:type="spellStart"/>
-      <w:r>
+      <w:r>
+        <w:rPr>
+          <w:lang w:val="en-GB"/>
+        </w:rPr>
         <w:t>Requirement</w:t>
       </w:r>
-      <w:proofErr w:type="spellEnd"/>
       <w:r>
         <w:t xml:space="preserve"> architecture</w:t>
       </w:r>
@@ -6411,27 +6861,34 @@
         <w:t>must</w:t>
       </w:r>
       <w:r>
-        <w:t xml:space="preserve"> en </w:t>
-      </w:r>
-      <w:proofErr w:type="spellStart"/>
+        <w:t xml:space="preserve"> en</w:t>
+      </w:r>
+      <w:r>
+        <w:rPr>
+          <w:lang w:val="en-GB"/>
+        </w:rPr>
+        <w:t xml:space="preserve"> </w:t>
+      </w:r>
       <w:r>
         <w:rPr>
           <w:i/>
+          <w:lang w:val="en-GB"/>
         </w:rPr>
         <w:t>should</w:t>
       </w:r>
-      <w:proofErr w:type="spellEnd"/>
-      <w:r>
+      <w:r>
+        <w:rPr>
+          <w:lang w:val="en-GB"/>
+        </w:rPr>
         <w:t xml:space="preserve"> </w:t>
       </w:r>
-      <w:proofErr w:type="spellStart"/>
       <w:r>
         <w:rPr>
           <w:i/>
+          <w:lang w:val="en-GB"/>
         </w:rPr>
         <w:t>haves</w:t>
       </w:r>
-      <w:proofErr w:type="spellEnd"/>
       <w:r>
         <w:t xml:space="preserve"> in de standaard planning zijn meegenomen</w:t>
       </w:r>
@@ -6580,27 +7037,6 @@
         <w:jc w:val="both"/>
         <w:rPr>
           <w:rFonts w:asciiTheme="majorHAnsi" w:eastAsiaTheme="majorEastAsia" w:hAnsiTheme="majorHAnsi" w:cstheme="majorBidi"/>
-          <w:b/>
-          <w:color w:val="000000" w:themeColor="text1"/>
-          <w:sz w:val="28"/>
-          <w:szCs w:val="28"/>
-        </w:rPr>
-      </w:pPr>
-      <w:r>
-        <w:br w:type="page"/>
-      </w:r>
-    </w:p>
-    <w:p>
-      <w:pPr>
-        <w:pStyle w:val="Kop2"/>
-        <w:jc w:val="both"/>
-      </w:pPr>
-    </w:p>
-    <w:p>
-      <w:pPr>
-        <w:jc w:val="both"/>
-        <w:rPr>
-          <w:rFonts w:asciiTheme="majorHAnsi" w:eastAsiaTheme="majorEastAsia" w:hAnsiTheme="majorHAnsi" w:cstheme="majorBidi"/>
           <w:color w:val="000000" w:themeColor="text1"/>
           <w:sz w:val="28"/>
           <w:szCs w:val="28"/>
@@ -6637,6 +7073,153 @@
       <w:pPr>
         <w:jc w:val="both"/>
       </w:pPr>
+    </w:p>
+    <w:p>
+      <w:pPr>
+        <w:jc w:val="both"/>
+      </w:pPr>
+    </w:p>
+    <w:p>
+      <w:pPr>
+        <w:pStyle w:val="EndNoteBibliography"/>
+        <w:ind w:left="720" w:hanging="720"/>
+        <w:jc w:val="left"/>
+      </w:pPr>
+      <w:r>
+        <w:fldChar w:fldCharType="begin"/>
+      </w:r>
+      <w:r>
+        <w:rPr>
+          <w:lang w:val="en-US"/>
+        </w:rPr>
+        <w:instrText xml:space="preserve"> ADDIN EN.REFLIST </w:instrText>
+      </w:r>
+      <w:r>
+        <w:fldChar w:fldCharType="separate"/>
+      </w:r>
+      <w:bookmarkStart w:id="66" w:name="_ENREF_1"/>
+      <w:r>
+        <w:t xml:space="preserve">Chacon, S. (2009). </w:t>
+      </w:r>
+      <w:r>
+        <w:rPr>
+          <w:i/>
+        </w:rPr>
+        <w:t>Pro git</w:t>
+      </w:r>
+      <w:r>
+        <w:t>: Apress.</w:t>
+      </w:r>
+      <w:bookmarkEnd w:id="66"/>
+    </w:p>
+    <w:p>
+      <w:pPr>
+        <w:pStyle w:val="EndNoteBibliography"/>
+        <w:ind w:left="720" w:hanging="720"/>
+        <w:jc w:val="left"/>
+      </w:pPr>
+      <w:bookmarkStart w:id="67" w:name="_ENREF_2"/>
+      <w:r>
+        <w:t xml:space="preserve">die.net. (2015). Linux Documentation. from </w:t>
+      </w:r>
+      <w:hyperlink r:id="rId8" w:history="1">
+        <w:r>
+          <w:rPr>
+            <w:rStyle w:val="Hyperlink"/>
+          </w:rPr>
+          <w:t>http://linux.die.net/</w:t>
+        </w:r>
+        <w:bookmarkEnd w:id="67"/>
+      </w:hyperlink>
+    </w:p>
+    <w:p>
+      <w:pPr>
+        <w:pStyle w:val="EndNoteBibliography"/>
+        <w:ind w:left="720" w:hanging="720"/>
+        <w:jc w:val="left"/>
+      </w:pPr>
+      <w:bookmarkStart w:id="68" w:name="_ENREF_3"/>
+      <w:r>
+        <w:t>Git. (2015). Git Documentation. from https://git-scm.com/documentation</w:t>
+      </w:r>
+      <w:bookmarkEnd w:id="68"/>
+    </w:p>
+    <w:p>
+      <w:pPr>
+        <w:pStyle w:val="EndNoteBibliography"/>
+        <w:ind w:left="720" w:hanging="720"/>
+        <w:jc w:val="left"/>
+      </w:pPr>
+      <w:bookmarkStart w:id="69" w:name="_ENREF_4"/>
+      <w:r>
+        <w:t>Raspberry_Pi_Foundation. (2015). Raspberry Pi Documentation.   Retrieved 26-11-2015, from https://</w:t>
+      </w:r>
+      <w:hyperlink r:id="rId9" w:history="1">
+        <w:r>
+          <w:rPr>
+            <w:rStyle w:val="Hyperlink"/>
+          </w:rPr>
+          <w:t>www.raspberrypi.org/documentation/</w:t>
+        </w:r>
+        <w:bookmarkEnd w:id="69"/>
+      </w:hyperlink>
+    </w:p>
+    <w:p>
+      <w:pPr>
+        <w:pStyle w:val="EndNoteBibliography"/>
+        <w:ind w:left="720" w:hanging="720"/>
+        <w:jc w:val="left"/>
+      </w:pPr>
+      <w:bookmarkStart w:id="70" w:name="_ENREF_5"/>
+      <w:r>
+        <w:t xml:space="preserve">The_Apache_Software_Foundation. (2015). The Apache Software Foundation. from </w:t>
+      </w:r>
+      <w:hyperlink r:id="rId10" w:history="1">
+        <w:r>
+          <w:rPr>
+            <w:rStyle w:val="Hyperlink"/>
+          </w:rPr>
+          <w:t>http://www.apache.org/</w:t>
+        </w:r>
+        <w:bookmarkEnd w:id="70"/>
+      </w:hyperlink>
+    </w:p>
+    <w:p>
+      <w:pPr>
+        <w:pStyle w:val="EndNoteBibliography"/>
+        <w:ind w:left="720" w:hanging="720"/>
+        <w:jc w:val="left"/>
+      </w:pPr>
+      <w:bookmarkStart w:id="71" w:name="_ENREF_6"/>
+      <w:r>
+        <w:t xml:space="preserve">W3C. (2014). HTML5 - A vocabulary and associated APIs for HTML and XHTML.   Retrieved 30-11-2015, from </w:t>
+      </w:r>
+      <w:hyperlink r:id="rId11" w:history="1">
+        <w:r>
+          <w:rPr>
+            <w:rStyle w:val="Hyperlink"/>
+          </w:rPr>
+          <w:t>http://www.w3.org/TR/html5/</w:t>
+        </w:r>
+        <w:bookmarkEnd w:id="71"/>
+      </w:hyperlink>
+    </w:p>
+    <w:p>
+      <w:pPr>
+        <w:pStyle w:val="EndNoteBibliography"/>
+        <w:ind w:left="720" w:hanging="720"/>
+        <w:jc w:val="left"/>
+      </w:pPr>
+      <w:bookmarkStart w:id="72" w:name="_ENREF_7"/>
+      <w:r>
+        <w:t>Wensink, M., Zuurbier, J., van Ooijen, W., Ovink, G., Schalken-Pinkster, J., &amp; van Doesburg, A. (2015). SharePoint.   Retrieved 9-11-2015, from https://cursussen.sharepoint.hu.nl/fnt/35/TCTI-V2THO6-14/default.aspx</w:t>
+      </w:r>
+      <w:bookmarkEnd w:id="72"/>
+    </w:p>
+    <w:p>
+      <w:r>
+        <w:fldChar w:fldCharType="end"/>
+      </w:r>
       <w:r>
         <w:br w:type="page"/>
       </w:r>
@@ -6675,7 +7258,7 @@
                     <pic:cNvPicPr/>
                   </pic:nvPicPr>
                   <pic:blipFill>
-                    <a:blip r:embed="rId9">
+                    <a:blip r:embed="rId12">
                       <a:extLst>
                         <a:ext uri="{28A0092B-C50C-407E-A947-70E740481C1C}">
                           <a14:useLocalDpi xmlns:a14="http://schemas.microsoft.com/office/drawing/2010/main" val="0"/>
@@ -6721,7 +7304,7 @@
                     <pic:cNvPicPr/>
                   </pic:nvPicPr>
                   <pic:blipFill>
-                    <a:blip r:embed="rId10">
+                    <a:blip r:embed="rId13">
                       <a:extLst>
                         <a:ext uri="{28A0092B-C50C-407E-A947-70E740481C1C}">
                           <a14:useLocalDpi xmlns:a14="http://schemas.microsoft.com/office/drawing/2010/main" val="0"/>
@@ -6748,10 +7331,15 @@
         </w:drawing>
       </w:r>
     </w:p>
+    <w:p>
+      <w:pPr>
+        <w:jc w:val="both"/>
+      </w:pPr>
+    </w:p>
     <w:sectPr>
-      <w:headerReference w:type="default" r:id="rId11"/>
-      <w:footerReference w:type="even" r:id="rId12"/>
-      <w:footerReference w:type="default" r:id="rId13"/>
+      <w:headerReference w:type="default" r:id="rId14"/>
+      <w:footerReference w:type="even" r:id="rId15"/>
+      <w:footerReference w:type="default" r:id="rId16"/>
       <w:pgSz w:w="11900" w:h="16840"/>
       <w:pgMar w:top="1417" w:right="1417" w:bottom="1417" w:left="1417" w:header="708" w:footer="708" w:gutter="0"/>
       <w:cols w:space="708"/>
@@ -6853,7 +7441,7 @@
         <w:rStyle w:val="Paginanummer"/>
         <w:noProof/>
       </w:rPr>
-      <w:t>10</w:t>
+      <w:t>18</w:t>
     </w:r>
     <w:r>
       <w:rPr>
@@ -10347,7 +10935,6 @@
   <w:style w:type="character" w:default="1" w:styleId="Standaardalinea-lettertype">
     <w:name w:val="Default Paragraph Font"/>
     <w:uiPriority w:val="1"/>
-    <w:semiHidden/>
     <w:unhideWhenUsed/>
   </w:style>
   <w:style w:type="table" w:default="1" w:styleId="Standaardtabel">
@@ -10801,6 +11388,56 @@
       <w:lang w:eastAsia="en-US"/>
     </w:rPr>
   </w:style>
+  <w:style w:type="paragraph" w:customStyle="1" w:styleId="EndNoteBibliographyTitle">
+    <w:name w:val="EndNote Bibliography Title"/>
+    <w:basedOn w:val="Standaard"/>
+    <w:link w:val="EndNoteBibliographyTitleChar"/>
+    <w:rsid w:val="00B67922"/>
+    <w:pPr>
+      <w:jc w:val="center"/>
+    </w:pPr>
+    <w:rPr>
+      <w:rFonts w:ascii="Calibri" w:hAnsi="Calibri"/>
+      <w:noProof/>
+    </w:rPr>
+  </w:style>
+  <w:style w:type="character" w:customStyle="1" w:styleId="EndNoteBibliographyTitleChar">
+    <w:name w:val="EndNote Bibliography Title Char"/>
+    <w:basedOn w:val="Standaardalinea-lettertype"/>
+    <w:link w:val="EndNoteBibliographyTitle"/>
+    <w:rsid w:val="00B67922"/>
+    <w:rPr>
+      <w:rFonts w:ascii="Calibri" w:hAnsi="Calibri"/>
+      <w:noProof/>
+      <w:sz w:val="22"/>
+      <w:szCs w:val="22"/>
+    </w:rPr>
+  </w:style>
+  <w:style w:type="paragraph" w:customStyle="1" w:styleId="EndNoteBibliography">
+    <w:name w:val="EndNote Bibliography"/>
+    <w:basedOn w:val="Standaard"/>
+    <w:link w:val="EndNoteBibliographyChar"/>
+    <w:rsid w:val="00B67922"/>
+    <w:pPr>
+      <w:jc w:val="both"/>
+    </w:pPr>
+    <w:rPr>
+      <w:rFonts w:ascii="Calibri" w:hAnsi="Calibri"/>
+      <w:noProof/>
+    </w:rPr>
+  </w:style>
+  <w:style w:type="character" w:customStyle="1" w:styleId="EndNoteBibliographyChar">
+    <w:name w:val="EndNote Bibliography Char"/>
+    <w:basedOn w:val="Standaardalinea-lettertype"/>
+    <w:link w:val="EndNoteBibliography"/>
+    <w:rsid w:val="00B67922"/>
+    <w:rPr>
+      <w:rFonts w:ascii="Calibri" w:hAnsi="Calibri"/>
+      <w:noProof/>
+      <w:sz w:val="22"/>
+      <w:szCs w:val="22"/>
+    </w:rPr>
+  </w:style>
 </w:styles>
 </file>
 
@@ -11070,7 +11707,7 @@
 </file>
 
 <file path=customXml/itemProps1.xml><?xml version="1.0" encoding="utf-8"?>
-<ds:datastoreItem xmlns:ds="http://schemas.openxmlformats.org/officeDocument/2006/customXml" ds:itemID="{B69BD915-1D33-4285-8DDF-058DFE97877C}">
+<ds:datastoreItem xmlns:ds="http://schemas.openxmlformats.org/officeDocument/2006/customXml" ds:itemID="{2EFDF812-204F-4DE7-91F2-2B2CD1C1F9BD}">
   <ds:schemaRefs>
     <ds:schemaRef ds:uri="http://schemas.openxmlformats.org/officeDocument/2006/bibliography"/>
   </ds:schemaRefs>

</xml_diff>